<commit_message>
Cập nhật dữ liệu và chỉnh sửa code
</commit_message>
<xml_diff>
--- a/progress-report/BaoCaoTuan_Thanh.docx
+++ b/progress-report/BaoCaoTuan_Thanh.docx
@@ -1,8 +1,706 @@
 
 <file path=word/document.xml><?xml version="1.0" encoding="utf-8"?>
-<w:document xmlns:wpc="http://schemas.microsoft.com/office/word/2010/wordprocessingCanvas" xmlns:cx="http://schemas.microsoft.com/office/drawing/2014/chartex" xmlns:cx1="http://schemas.microsoft.com/office/drawing/2015/9/8/chartex" xmlns:cx2="http://schemas.microsoft.com/office/drawing/2015/10/21/chartex" xmlns:cx3="http://schemas.microsoft.com/office/drawing/2016/5/9/chartex" xmlns:cx4="http://schemas.microsoft.com/office/drawing/2016/5/10/chartex" xmlns:cx5="http://schemas.microsoft.com/office/drawing/2016/5/11/chartex" xmlns:cx6="http://schemas.microsoft.com/office/drawing/2016/5/12/chartex" xmlns:cx7="http://schemas.microsoft.com/office/drawing/2016/5/13/chartex" xmlns:cx8="http://schemas.microsoft.com/office/drawing/2016/5/14/chartex" xmlns:mc="http://schemas.openxmlformats.org/markup-compatibility/2006" xmlns:aink="http://schemas.microsoft.com/office/drawing/2016/ink" xmlns:am3d="http://schemas.microsoft.com/office/drawing/2017/model3d" xmlns:o="urn:schemas-microsoft-com:office:office" xmlns:oel="http://schemas.microsoft.com/office/2019/extlst" xmlns:r="http://schemas.openxmlformats.org/officeDocument/2006/relationships" xmlns:m="http://schemas.openxmlformats.org/officeDocument/2006/math" xmlns:v="urn:schemas-microsoft-com:vml" xmlns:wp14="http://schemas.microsoft.com/office/word/2010/wordprocessingDrawing" xmlns:wp="http://schemas.openxmlformats.org/drawingml/2006/wordprocessingDrawing" xmlns:w10="urn:schemas-microsoft-com:office:word" xmlns:w="http://schemas.openxmlformats.org/wordprocessingml/2006/main" xmlns:w14="http://schemas.microsoft.com/office/word/2010/wordml" xmlns:w15="http://schemas.microsoft.com/office/word/2012/wordml" xmlns:w16cex="http://schemas.microsoft.com/office/word/2018/wordml/cex" xmlns:w16cid="http://schemas.microsoft.com/office/word/2016/wordml/cid" xmlns:w16="http://schemas.microsoft.com/office/word/2018/wordml" xmlns:w16sdtdh="http://schemas.microsoft.com/office/word/2020/wordml/sdtdatahash" xmlns:w16se="http://schemas.microsoft.com/office/word/2015/wordml/symex" xmlns:wpg="http://schemas.microsoft.com/office/word/2010/wordprocessingGroup" xmlns:wpi="http://schemas.microsoft.com/office/word/2010/wordprocessingInk" xmlns:wne="http://schemas.microsoft.com/office/word/2006/wordml" xmlns:wps="http://schemas.microsoft.com/office/word/2010/wordprocessingShape" mc:Ignorable="w14 w15 w16se w16cid w16 w16cex w16sdtdh wp14">
+<w:document xmlns:wpc="http://schemas.microsoft.com/office/word/2010/wordprocessingCanvas" xmlns:cx="http://schemas.microsoft.com/office/drawing/2014/chartex" xmlns:cx1="http://schemas.microsoft.com/office/drawing/2015/9/8/chartex" xmlns:cx2="http://schemas.microsoft.com/office/drawing/2015/10/21/chartex" xmlns:cx3="http://schemas.microsoft.com/office/drawing/2016/5/9/chartex" xmlns:cx4="http://schemas.microsoft.com/office/drawing/2016/5/10/chartex" xmlns:cx5="http://schemas.microsoft.com/office/drawing/2016/5/11/chartex" xmlns:cx6="http://schemas.microsoft.com/office/drawing/2016/5/12/chartex" xmlns:cx7="http://schemas.microsoft.com/office/drawing/2016/5/13/chartex" xmlns:cx8="http://schemas.microsoft.com/office/drawing/2016/5/14/chartex" xmlns:mc="http://schemas.openxmlformats.org/markup-compatibility/2006" xmlns:aink="http://schemas.microsoft.com/office/drawing/2016/ink" xmlns:am3d="http://schemas.microsoft.com/office/drawing/2017/model3d" xmlns:o="urn:schemas-microsoft-com:office:office" xmlns:r="http://schemas.openxmlformats.org/officeDocument/2006/relationships" xmlns:m="http://schemas.openxmlformats.org/officeDocument/2006/math" xmlns:v="urn:schemas-microsoft-com:vml" xmlns:wp14="http://schemas.microsoft.com/office/word/2010/wordprocessingDrawing" xmlns:wp="http://schemas.openxmlformats.org/drawingml/2006/wordprocessingDrawing" xmlns:w10="urn:schemas-microsoft-com:office:word" xmlns:w="http://schemas.openxmlformats.org/wordprocessingml/2006/main" xmlns:w14="http://schemas.microsoft.com/office/word/2010/wordml" xmlns:w15="http://schemas.microsoft.com/office/word/2012/wordml" xmlns:w16cex="http://schemas.microsoft.com/office/word/2018/wordml/cex" xmlns:w16cid="http://schemas.microsoft.com/office/word/2016/wordml/cid" xmlns:w16="http://schemas.microsoft.com/office/word/2018/wordml" xmlns:w16se="http://schemas.microsoft.com/office/word/2015/wordml/symex" xmlns:wpg="http://schemas.microsoft.com/office/word/2010/wordprocessingGroup" xmlns:wpi="http://schemas.microsoft.com/office/word/2010/wordprocessingInk" xmlns:wne="http://schemas.microsoft.com/office/word/2006/wordml" xmlns:wps="http://schemas.microsoft.com/office/word/2010/wordprocessingShape" mc:Ignorable="w14 w15 w16se w16cid w16 w16cex wp14">
   <w:body>
-    <w:p/>
+    <w:p>
+      <w:pPr>
+        <w:jc w:val="center"/>
+        <w:rPr>
+          <w:b/>
+          <w:bCs/>
+        </w:rPr>
+      </w:pPr>
+      <w:r>
+        <w:rPr>
+          <w:b/>
+          <w:bCs/>
+        </w:rPr>
+        <w:t>BÁO CÁO TIẾN ĐỘ</w:t>
+      </w:r>
+    </w:p>
+    <w:p>
+      <w:pPr>
+        <w:jc w:val="center"/>
+        <w:rPr>
+          <w:b/>
+          <w:bCs/>
+        </w:rPr>
+      </w:pPr>
+    </w:p>
+    <w:tbl>
+      <w:tblPr>
+        <w:tblStyle w:val="TableGrid"/>
+        <w:tblW w:w="0" w:type="auto"/>
+        <w:tblLook w:val="04A0" w:firstRow="1" w:lastRow="0" w:firstColumn="1" w:lastColumn="0" w:noHBand="0" w:noVBand="1"/>
+      </w:tblPr>
+      <w:tblGrid>
+        <w:gridCol w:w="3020"/>
+        <w:gridCol w:w="3021"/>
+        <w:gridCol w:w="3021"/>
+      </w:tblGrid>
+      <w:tr>
+        <w:tc>
+          <w:tcPr>
+            <w:tcW w:w="3020" w:type="dxa"/>
+          </w:tcPr>
+          <w:p>
+            <w:pPr>
+              <w:spacing w:before="120" w:after="120" w:line="240" w:lineRule="auto"/>
+              <w:jc w:val="center"/>
+              <w:rPr>
+                <w:b/>
+                <w:bCs/>
+                <w:sz w:val="24"/>
+                <w:szCs w:val="24"/>
+              </w:rPr>
+            </w:pPr>
+            <w:r>
+              <w:rPr>
+                <w:b/>
+                <w:bCs/>
+                <w:sz w:val="24"/>
+                <w:szCs w:val="24"/>
+              </w:rPr>
+              <w:t>Ngày</w:t>
+            </w:r>
+          </w:p>
+        </w:tc>
+        <w:tc>
+          <w:tcPr>
+            <w:tcW w:w="3021" w:type="dxa"/>
+          </w:tcPr>
+          <w:p>
+            <w:pPr>
+              <w:spacing w:before="120" w:after="120" w:line="240" w:lineRule="auto"/>
+              <w:jc w:val="center"/>
+              <w:rPr>
+                <w:b/>
+                <w:bCs/>
+                <w:sz w:val="24"/>
+                <w:szCs w:val="24"/>
+              </w:rPr>
+            </w:pPr>
+            <w:r>
+              <w:rPr>
+                <w:b/>
+                <w:bCs/>
+                <w:sz w:val="24"/>
+                <w:szCs w:val="24"/>
+              </w:rPr>
+              <w:t>Công việc thực hiện</w:t>
+            </w:r>
+          </w:p>
+        </w:tc>
+        <w:tc>
+          <w:tcPr>
+            <w:tcW w:w="3021" w:type="dxa"/>
+          </w:tcPr>
+          <w:p>
+            <w:pPr>
+              <w:spacing w:before="120" w:after="120" w:line="240" w:lineRule="auto"/>
+              <w:jc w:val="center"/>
+              <w:rPr>
+                <w:b/>
+                <w:bCs/>
+                <w:sz w:val="24"/>
+                <w:szCs w:val="24"/>
+              </w:rPr>
+            </w:pPr>
+            <w:r>
+              <w:rPr>
+                <w:b/>
+                <w:bCs/>
+                <w:sz w:val="24"/>
+                <w:szCs w:val="24"/>
+              </w:rPr>
+              <w:t>Kết quả</w:t>
+            </w:r>
+          </w:p>
+        </w:tc>
+      </w:tr>
+      <w:tr>
+        <w:tc>
+          <w:tcPr>
+            <w:tcW w:w="3020" w:type="dxa"/>
+          </w:tcPr>
+          <w:p>
+            <w:pPr>
+              <w:spacing w:before="120" w:after="120" w:line="240" w:lineRule="auto"/>
+              <w:rPr>
+                <w:b/>
+                <w:bCs/>
+                <w:sz w:val="24"/>
+                <w:szCs w:val="24"/>
+              </w:rPr>
+            </w:pPr>
+            <w:r>
+              <w:rPr>
+                <w:sz w:val="24"/>
+                <w:szCs w:val="24"/>
+              </w:rPr>
+              <w:t>04/11/2024 đến 10/11/2024</w:t>
+            </w:r>
+          </w:p>
+        </w:tc>
+        <w:tc>
+          <w:tcPr>
+            <w:tcW w:w="3021" w:type="dxa"/>
+          </w:tcPr>
+          <w:p>
+            <w:pPr>
+              <w:spacing w:before="120" w:after="120" w:line="240" w:lineRule="auto"/>
+              <w:rPr>
+                <w:b/>
+                <w:bCs/>
+                <w:sz w:val="24"/>
+                <w:szCs w:val="24"/>
+              </w:rPr>
+            </w:pPr>
+            <w:r>
+              <w:rPr>
+                <w:sz w:val="24"/>
+                <w:szCs w:val="24"/>
+              </w:rPr>
+              <w:t>Nghiên cứu lý thuyết về mô hình VGG11, kiến trúc CNN và các lớp tích chập. Tìm hiểu cơ chế hoạt động của các lớp fully connected.</w:t>
+            </w:r>
+          </w:p>
+        </w:tc>
+        <w:tc>
+          <w:tcPr>
+            <w:tcW w:w="3021" w:type="dxa"/>
+          </w:tcPr>
+          <w:p>
+            <w:pPr>
+              <w:spacing w:before="120" w:after="120" w:line="240" w:lineRule="auto"/>
+              <w:rPr>
+                <w:b/>
+                <w:bCs/>
+                <w:sz w:val="24"/>
+                <w:szCs w:val="24"/>
+              </w:rPr>
+            </w:pPr>
+            <w:r>
+              <w:rPr>
+                <w:sz w:val="24"/>
+                <w:szCs w:val="24"/>
+              </w:rPr>
+              <w:t>Hoàn thành nghiên cứu lý thuyết và kiến trúc mô hình VGG11. Chuẩn bị sẵn sàng cho việc xử lý dữ liệu và thử nghiệm mô hình.</w:t>
+            </w:r>
+          </w:p>
+        </w:tc>
+      </w:tr>
+      <w:tr>
+        <w:tc>
+          <w:tcPr>
+            <w:tcW w:w="3020" w:type="dxa"/>
+          </w:tcPr>
+          <w:p>
+            <w:pPr>
+              <w:spacing w:before="120" w:after="120" w:line="240" w:lineRule="auto"/>
+              <w:rPr>
+                <w:b/>
+                <w:bCs/>
+                <w:sz w:val="24"/>
+                <w:szCs w:val="24"/>
+              </w:rPr>
+            </w:pPr>
+            <w:r>
+              <w:rPr>
+                <w:sz w:val="24"/>
+                <w:szCs w:val="24"/>
+              </w:rPr>
+              <w:t>11/11/2024 đến 17/11/2024</w:t>
+            </w:r>
+          </w:p>
+        </w:tc>
+        <w:tc>
+          <w:tcPr>
+            <w:tcW w:w="3021" w:type="dxa"/>
+          </w:tcPr>
+          <w:p>
+            <w:pPr>
+              <w:spacing w:before="120" w:after="120" w:line="240" w:lineRule="auto"/>
+              <w:rPr>
+                <w:b/>
+                <w:bCs/>
+                <w:sz w:val="24"/>
+                <w:szCs w:val="24"/>
+              </w:rPr>
+            </w:pPr>
+            <w:r>
+              <w:rPr>
+                <w:sz w:val="24"/>
+                <w:szCs w:val="24"/>
+              </w:rPr>
+              <w:t>Cài đặt môi trường làm việc trên Google Colab. Thử nghiệm các thư viện PyTorch và TensorFlow.</w:t>
+            </w:r>
+          </w:p>
+        </w:tc>
+        <w:tc>
+          <w:tcPr>
+            <w:tcW w:w="3021" w:type="dxa"/>
+          </w:tcPr>
+          <w:p>
+            <w:pPr>
+              <w:spacing w:before="120" w:after="120" w:line="240" w:lineRule="auto"/>
+              <w:rPr>
+                <w:b/>
+                <w:bCs/>
+                <w:sz w:val="24"/>
+                <w:szCs w:val="24"/>
+              </w:rPr>
+            </w:pPr>
+            <w:r>
+              <w:rPr>
+                <w:sz w:val="24"/>
+                <w:szCs w:val="24"/>
+              </w:rPr>
+              <w:t>Hoàn thành cài đặt môi trường và kiểm tra tính khả dụng của các thư viện.</w:t>
+            </w:r>
+          </w:p>
+        </w:tc>
+      </w:tr>
+      <w:tr>
+        <w:tc>
+          <w:tcPr>
+            <w:tcW w:w="3020" w:type="dxa"/>
+          </w:tcPr>
+          <w:p>
+            <w:pPr>
+              <w:spacing w:before="120" w:after="120" w:line="240" w:lineRule="auto"/>
+              <w:rPr>
+                <w:b/>
+                <w:bCs/>
+                <w:sz w:val="24"/>
+                <w:szCs w:val="24"/>
+              </w:rPr>
+            </w:pPr>
+            <w:r>
+              <w:rPr>
+                <w:sz w:val="24"/>
+                <w:szCs w:val="24"/>
+              </w:rPr>
+              <w:t>18/11/2024 đến 24/11/2024</w:t>
+            </w:r>
+          </w:p>
+        </w:tc>
+        <w:tc>
+          <w:tcPr>
+            <w:tcW w:w="3021" w:type="dxa"/>
+          </w:tcPr>
+          <w:p>
+            <w:pPr>
+              <w:spacing w:before="120" w:after="120" w:line="240" w:lineRule="auto"/>
+              <w:rPr>
+                <w:b/>
+                <w:bCs/>
+                <w:sz w:val="24"/>
+                <w:szCs w:val="24"/>
+              </w:rPr>
+            </w:pPr>
+            <w:r>
+              <w:rPr>
+                <w:sz w:val="24"/>
+                <w:szCs w:val="24"/>
+              </w:rPr>
+              <w:t>Chuẩn bị tập dữ liệu CIFAR-100, lựa chọn ảnh phù hợp và phân loại đối tượng. Tiền xử lý dữ liệu: điều chỉnh kích thước, chuẩn hóa và định dạng dữ liệu đầu vào.</w:t>
+            </w:r>
+          </w:p>
+        </w:tc>
+        <w:tc>
+          <w:tcPr>
+            <w:tcW w:w="3021" w:type="dxa"/>
+          </w:tcPr>
+          <w:p>
+            <w:pPr>
+              <w:spacing w:before="120" w:after="120" w:line="240" w:lineRule="auto"/>
+              <w:rPr>
+                <w:b/>
+                <w:bCs/>
+                <w:sz w:val="24"/>
+                <w:szCs w:val="24"/>
+              </w:rPr>
+            </w:pPr>
+            <w:r>
+              <w:rPr>
+                <w:sz w:val="24"/>
+                <w:szCs w:val="24"/>
+              </w:rPr>
+              <w:t>Dữ liệu hình ảnh CIFAR-100 sẵn sàng và được xử lý phù hợp. Hoàn tất bước chuẩn bị dữ liệu cho triển khai mô hình.</w:t>
+            </w:r>
+          </w:p>
+        </w:tc>
+      </w:tr>
+      <w:tr>
+        <w:tc>
+          <w:tcPr>
+            <w:tcW w:w="3020" w:type="dxa"/>
+          </w:tcPr>
+          <w:p>
+            <w:pPr>
+              <w:spacing w:before="120" w:after="120" w:line="240" w:lineRule="auto"/>
+              <w:rPr>
+                <w:b/>
+                <w:bCs/>
+                <w:sz w:val="24"/>
+                <w:szCs w:val="24"/>
+              </w:rPr>
+            </w:pPr>
+            <w:r>
+              <w:rPr>
+                <w:sz w:val="24"/>
+                <w:szCs w:val="24"/>
+              </w:rPr>
+              <w:t>25/11/2024 đến 01/12/2024</w:t>
+            </w:r>
+          </w:p>
+        </w:tc>
+        <w:tc>
+          <w:tcPr>
+            <w:tcW w:w="3021" w:type="dxa"/>
+          </w:tcPr>
+          <w:p>
+            <w:pPr>
+              <w:spacing w:before="120" w:after="120" w:line="240" w:lineRule="auto"/>
+              <w:rPr>
+                <w:b/>
+                <w:bCs/>
+                <w:sz w:val="24"/>
+                <w:szCs w:val="24"/>
+              </w:rPr>
+            </w:pPr>
+            <w:r>
+              <w:rPr>
+                <w:sz w:val="24"/>
+                <w:szCs w:val="24"/>
+              </w:rPr>
+              <w:t>Thiết kế và cài đặt kiến trúc mô hình VGG11. Kiểm tra hoạt động của các thành phần mô hình.</w:t>
+            </w:r>
+          </w:p>
+        </w:tc>
+        <w:tc>
+          <w:tcPr>
+            <w:tcW w:w="3021" w:type="dxa"/>
+          </w:tcPr>
+          <w:p>
+            <w:pPr>
+              <w:spacing w:before="120" w:after="120" w:line="240" w:lineRule="auto"/>
+              <w:rPr>
+                <w:b/>
+                <w:bCs/>
+                <w:sz w:val="24"/>
+                <w:szCs w:val="24"/>
+              </w:rPr>
+            </w:pPr>
+            <w:r>
+              <w:rPr>
+                <w:sz w:val="24"/>
+                <w:szCs w:val="24"/>
+              </w:rPr>
+              <w:t>Hoàn thành thiết kế mô hình. Mô hình hoạt động tốt trong thử nghiệm ban đầu.</w:t>
+            </w:r>
+          </w:p>
+        </w:tc>
+      </w:tr>
+      <w:tr>
+        <w:tc>
+          <w:tcPr>
+            <w:tcW w:w="3020" w:type="dxa"/>
+          </w:tcPr>
+          <w:p>
+            <w:pPr>
+              <w:spacing w:before="120" w:after="120" w:line="240" w:lineRule="auto"/>
+              <w:rPr>
+                <w:b/>
+                <w:bCs/>
+                <w:sz w:val="24"/>
+                <w:szCs w:val="24"/>
+              </w:rPr>
+            </w:pPr>
+            <w:r>
+              <w:rPr>
+                <w:sz w:val="24"/>
+                <w:szCs w:val="24"/>
+              </w:rPr>
+              <w:t>02/12/2024 đến 08/12/2024</w:t>
+            </w:r>
+          </w:p>
+        </w:tc>
+        <w:tc>
+          <w:tcPr>
+            <w:tcW w:w="3021" w:type="dxa"/>
+          </w:tcPr>
+          <w:p>
+            <w:pPr>
+              <w:spacing w:before="120" w:after="120" w:line="240" w:lineRule="auto"/>
+              <w:rPr>
+                <w:b/>
+                <w:bCs/>
+                <w:sz w:val="24"/>
+                <w:szCs w:val="24"/>
+              </w:rPr>
+            </w:pPr>
+            <w:r>
+              <w:rPr>
+                <w:sz w:val="24"/>
+                <w:szCs w:val="24"/>
+              </w:rPr>
+              <w:t>Thiết lập môi trường Google Colab, cài đặt các thư viện cần thiết như PyTorch, TensorFlow. Triển khai mô hình VGG11 và huấn luyện với dữ liệu</w:t>
+            </w:r>
+            <w:bookmarkStart w:id="0" w:name="_GoBack"/>
+            <w:bookmarkEnd w:id="0"/>
+            <w:r>
+              <w:rPr>
+                <w:sz w:val="24"/>
+                <w:szCs w:val="24"/>
+              </w:rPr>
+              <w:t xml:space="preserve"> CIFAR-100.</w:t>
+            </w:r>
+          </w:p>
+        </w:tc>
+        <w:tc>
+          <w:tcPr>
+            <w:tcW w:w="3021" w:type="dxa"/>
+          </w:tcPr>
+          <w:p>
+            <w:pPr>
+              <w:spacing w:before="120" w:after="120" w:line="240" w:lineRule="auto"/>
+              <w:rPr>
+                <w:b/>
+                <w:bCs/>
+                <w:sz w:val="24"/>
+                <w:szCs w:val="24"/>
+              </w:rPr>
+            </w:pPr>
+            <w:r>
+              <w:rPr>
+                <w:sz w:val="24"/>
+                <w:szCs w:val="24"/>
+              </w:rPr>
+              <w:t>Mô hình VGG11 được triển khai và huấn luyện thành công. Đạt được độ chính xác cơ bản trong phân loại dữ liệu CIFAR-100.</w:t>
+            </w:r>
+          </w:p>
+        </w:tc>
+      </w:tr>
+      <w:tr>
+        <w:tc>
+          <w:tcPr>
+            <w:tcW w:w="3020" w:type="dxa"/>
+          </w:tcPr>
+          <w:p>
+            <w:pPr>
+              <w:spacing w:before="120" w:after="120" w:line="240" w:lineRule="auto"/>
+              <w:rPr>
+                <w:b/>
+                <w:bCs/>
+                <w:sz w:val="24"/>
+                <w:szCs w:val="24"/>
+              </w:rPr>
+            </w:pPr>
+            <w:r>
+              <w:rPr>
+                <w:sz w:val="24"/>
+                <w:szCs w:val="24"/>
+              </w:rPr>
+              <w:t>09/12/2024 đến 15/12/2024</w:t>
+            </w:r>
+          </w:p>
+        </w:tc>
+        <w:tc>
+          <w:tcPr>
+            <w:tcW w:w="3021" w:type="dxa"/>
+          </w:tcPr>
+          <w:p>
+            <w:pPr>
+              <w:spacing w:before="120" w:after="120" w:line="240" w:lineRule="auto"/>
+              <w:rPr>
+                <w:b/>
+                <w:bCs/>
+                <w:sz w:val="24"/>
+                <w:szCs w:val="24"/>
+              </w:rPr>
+            </w:pPr>
+            <w:r>
+              <w:rPr>
+                <w:sz w:val="24"/>
+                <w:szCs w:val="24"/>
+              </w:rPr>
+              <w:t>Tinh chỉnh tham số mô hình, thử nghiệm các kỹ thuật tăng cường dữ liệu và dropout.</w:t>
+            </w:r>
+          </w:p>
+        </w:tc>
+        <w:tc>
+          <w:tcPr>
+            <w:tcW w:w="3021" w:type="dxa"/>
+          </w:tcPr>
+          <w:p>
+            <w:pPr>
+              <w:spacing w:before="120" w:after="120" w:line="240" w:lineRule="auto"/>
+              <w:rPr>
+                <w:b/>
+                <w:bCs/>
+                <w:sz w:val="24"/>
+                <w:szCs w:val="24"/>
+              </w:rPr>
+            </w:pPr>
+            <w:r>
+              <w:rPr>
+                <w:sz w:val="24"/>
+                <w:szCs w:val="24"/>
+              </w:rPr>
+              <w:t>Cải thiện độ chính xác của mô hình thông qua tối ưu hóa tham số.</w:t>
+            </w:r>
+          </w:p>
+        </w:tc>
+      </w:tr>
+      <w:tr>
+        <w:tc>
+          <w:tcPr>
+            <w:tcW w:w="3020" w:type="dxa"/>
+          </w:tcPr>
+          <w:p>
+            <w:pPr>
+              <w:spacing w:before="120" w:after="120" w:line="240" w:lineRule="auto"/>
+              <w:rPr>
+                <w:b/>
+                <w:bCs/>
+                <w:sz w:val="24"/>
+                <w:szCs w:val="24"/>
+              </w:rPr>
+            </w:pPr>
+            <w:r>
+              <w:rPr>
+                <w:sz w:val="24"/>
+                <w:szCs w:val="24"/>
+              </w:rPr>
+              <w:t>16/12/2024 đến 22/12/2024</w:t>
+            </w:r>
+          </w:p>
+        </w:tc>
+        <w:tc>
+          <w:tcPr>
+            <w:tcW w:w="3021" w:type="dxa"/>
+          </w:tcPr>
+          <w:p>
+            <w:pPr>
+              <w:spacing w:before="120" w:after="120" w:line="240" w:lineRule="auto"/>
+              <w:rPr>
+                <w:b/>
+                <w:bCs/>
+                <w:sz w:val="24"/>
+                <w:szCs w:val="24"/>
+              </w:rPr>
+            </w:pPr>
+            <w:r>
+              <w:rPr>
+                <w:sz w:val="24"/>
+                <w:szCs w:val="24"/>
+              </w:rPr>
+              <w:t>Đánh giá mô hình bằng các chỉ số như độ chính xác (Accuracy), độ nhạy (Sensitivity), và độ đặc hiệu (Specificity). Phân tích kết quả và điều chỉnh mô hình nếu cần thiết.</w:t>
+            </w:r>
+          </w:p>
+        </w:tc>
+        <w:tc>
+          <w:tcPr>
+            <w:tcW w:w="3021" w:type="dxa"/>
+          </w:tcPr>
+          <w:p>
+            <w:pPr>
+              <w:spacing w:before="120" w:after="120" w:line="240" w:lineRule="auto"/>
+              <w:rPr>
+                <w:b/>
+                <w:bCs/>
+                <w:sz w:val="24"/>
+                <w:szCs w:val="24"/>
+              </w:rPr>
+            </w:pPr>
+            <w:r>
+              <w:rPr>
+                <w:sz w:val="24"/>
+                <w:szCs w:val="24"/>
+              </w:rPr>
+              <w:t>Hoàn tất đánh giá và phân tích hiệu suất của mô hình. Đảm bảo mô hình đạt hiệu quả phân loại ổn định.</w:t>
+            </w:r>
+          </w:p>
+        </w:tc>
+      </w:tr>
+      <w:tr>
+        <w:tc>
+          <w:tcPr>
+            <w:tcW w:w="3020" w:type="dxa"/>
+          </w:tcPr>
+          <w:p>
+            <w:pPr>
+              <w:spacing w:before="120" w:after="120" w:line="240" w:lineRule="auto"/>
+              <w:rPr>
+                <w:b/>
+                <w:bCs/>
+                <w:sz w:val="24"/>
+                <w:szCs w:val="24"/>
+              </w:rPr>
+            </w:pPr>
+            <w:r>
+              <w:rPr>
+                <w:sz w:val="24"/>
+                <w:szCs w:val="24"/>
+              </w:rPr>
+              <w:t>23/12/2024 đến 29/12/2024</w:t>
+            </w:r>
+          </w:p>
+        </w:tc>
+        <w:tc>
+          <w:tcPr>
+            <w:tcW w:w="3021" w:type="dxa"/>
+          </w:tcPr>
+          <w:p>
+            <w:pPr>
+              <w:spacing w:before="120" w:after="120" w:line="240" w:lineRule="auto"/>
+              <w:rPr>
+                <w:b/>
+                <w:bCs/>
+                <w:sz w:val="24"/>
+                <w:szCs w:val="24"/>
+              </w:rPr>
+            </w:pPr>
+            <w:r>
+              <w:rPr>
+                <w:sz w:val="24"/>
+                <w:szCs w:val="24"/>
+              </w:rPr>
+              <w:t>Tổng hợp kết quả và các chỉ số đánh giá vào báo cáo. Hoàn thiện tài liệu báo cáo và chuẩn bị thuyết trình.</w:t>
+            </w:r>
+          </w:p>
+        </w:tc>
+        <w:tc>
+          <w:tcPr>
+            <w:tcW w:w="3021" w:type="dxa"/>
+          </w:tcPr>
+          <w:p>
+            <w:pPr>
+              <w:spacing w:before="120" w:after="120" w:line="240" w:lineRule="auto"/>
+              <w:rPr>
+                <w:b/>
+                <w:bCs/>
+                <w:sz w:val="24"/>
+                <w:szCs w:val="24"/>
+              </w:rPr>
+            </w:pPr>
+            <w:r>
+              <w:rPr>
+                <w:sz w:val="24"/>
+                <w:szCs w:val="24"/>
+              </w:rPr>
+              <w:t>Báo cáo hoàn chỉnh, đầy đủ số liệu và phân tích hiệu suất mô hình. Chuẩn bị đầy đủ cho buổi thuyết trình.</w:t>
+            </w:r>
+          </w:p>
+        </w:tc>
+      </w:tr>
+    </w:tbl>
+    <w:p>
+      <w:pPr>
+        <w:jc w:val="center"/>
+      </w:pPr>
+    </w:p>
     <w:sectPr>
       <w:pgSz w:w="11907" w:h="16840" w:code="9"/>
       <w:pgMar w:top="1134" w:right="1134" w:bottom="1134" w:left="1701" w:header="709" w:footer="709" w:gutter="0"/>
@@ -14,7 +712,7 @@
 </file>
 
 <file path=word/numbering.xml><?xml version="1.0" encoding="utf-8"?>
-<w:numbering xmlns:wpc="http://schemas.microsoft.com/office/word/2010/wordprocessingCanvas" xmlns:cx="http://schemas.microsoft.com/office/drawing/2014/chartex" xmlns:cx1="http://schemas.microsoft.com/office/drawing/2015/9/8/chartex" xmlns:cx2="http://schemas.microsoft.com/office/drawing/2015/10/21/chartex" xmlns:cx3="http://schemas.microsoft.com/office/drawing/2016/5/9/chartex" xmlns:cx4="http://schemas.microsoft.com/office/drawing/2016/5/10/chartex" xmlns:cx5="http://schemas.microsoft.com/office/drawing/2016/5/11/chartex" xmlns:cx6="http://schemas.microsoft.com/office/drawing/2016/5/12/chartex" xmlns:cx7="http://schemas.microsoft.com/office/drawing/2016/5/13/chartex" xmlns:cx8="http://schemas.microsoft.com/office/drawing/2016/5/14/chartex" xmlns:mc="http://schemas.openxmlformats.org/markup-compatibility/2006" xmlns:aink="http://schemas.microsoft.com/office/drawing/2016/ink" xmlns:am3d="http://schemas.microsoft.com/office/drawing/2017/model3d" xmlns:o="urn:schemas-microsoft-com:office:office" xmlns:oel="http://schemas.microsoft.com/office/2019/extlst" xmlns:r="http://schemas.openxmlformats.org/officeDocument/2006/relationships" xmlns:m="http://schemas.openxmlformats.org/officeDocument/2006/math" xmlns:v="urn:schemas-microsoft-com:vml" xmlns:wp14="http://schemas.microsoft.com/office/word/2010/wordprocessingDrawing" xmlns:wp="http://schemas.openxmlformats.org/drawingml/2006/wordprocessingDrawing" xmlns:w10="urn:schemas-microsoft-com:office:word" xmlns:w="http://schemas.openxmlformats.org/wordprocessingml/2006/main" xmlns:w14="http://schemas.microsoft.com/office/word/2010/wordml" xmlns:w15="http://schemas.microsoft.com/office/word/2012/wordml" xmlns:w16cex="http://schemas.microsoft.com/office/word/2018/wordml/cex" xmlns:w16cid="http://schemas.microsoft.com/office/word/2016/wordml/cid" xmlns:w16="http://schemas.microsoft.com/office/word/2018/wordml" xmlns:w16sdtdh="http://schemas.microsoft.com/office/word/2020/wordml/sdtdatahash" xmlns:w16se="http://schemas.microsoft.com/office/word/2015/wordml/symex" xmlns:wpg="http://schemas.microsoft.com/office/word/2010/wordprocessingGroup" xmlns:wpi="http://schemas.microsoft.com/office/word/2010/wordprocessingInk" xmlns:wne="http://schemas.microsoft.com/office/word/2006/wordml" xmlns:wps="http://schemas.microsoft.com/office/word/2010/wordprocessingShape" mc:Ignorable="w14 w15 w16se w16cid w16 w16cex w16sdtdh wp14">
+<w:numbering xmlns:wpc="http://schemas.microsoft.com/office/word/2010/wordprocessingCanvas" xmlns:cx="http://schemas.microsoft.com/office/drawing/2014/chartex" xmlns:cx1="http://schemas.microsoft.com/office/drawing/2015/9/8/chartex" xmlns:cx2="http://schemas.microsoft.com/office/drawing/2015/10/21/chartex" xmlns:cx3="http://schemas.microsoft.com/office/drawing/2016/5/9/chartex" xmlns:cx4="http://schemas.microsoft.com/office/drawing/2016/5/10/chartex" xmlns:cx5="http://schemas.microsoft.com/office/drawing/2016/5/11/chartex" xmlns:cx6="http://schemas.microsoft.com/office/drawing/2016/5/12/chartex" xmlns:cx7="http://schemas.microsoft.com/office/drawing/2016/5/13/chartex" xmlns:cx8="http://schemas.microsoft.com/office/drawing/2016/5/14/chartex" xmlns:mc="http://schemas.openxmlformats.org/markup-compatibility/2006" xmlns:aink="http://schemas.microsoft.com/office/drawing/2016/ink" xmlns:am3d="http://schemas.microsoft.com/office/drawing/2017/model3d" xmlns:o="urn:schemas-microsoft-com:office:office" xmlns:r="http://schemas.openxmlformats.org/officeDocument/2006/relationships" xmlns:m="http://schemas.openxmlformats.org/officeDocument/2006/math" xmlns:v="urn:schemas-microsoft-com:vml" xmlns:wp14="http://schemas.microsoft.com/office/word/2010/wordprocessingDrawing" xmlns:wp="http://schemas.openxmlformats.org/drawingml/2006/wordprocessingDrawing" xmlns:w10="urn:schemas-microsoft-com:office:word" xmlns:w="http://schemas.openxmlformats.org/wordprocessingml/2006/main" xmlns:w14="http://schemas.microsoft.com/office/word/2010/wordml" xmlns:w15="http://schemas.microsoft.com/office/word/2012/wordml" xmlns:w16cex="http://schemas.microsoft.com/office/word/2018/wordml/cex" xmlns:w16cid="http://schemas.microsoft.com/office/word/2016/wordml/cid" xmlns:w16="http://schemas.microsoft.com/office/word/2018/wordml" xmlns:w16se="http://schemas.microsoft.com/office/word/2015/wordml/symex" xmlns:wpg="http://schemas.microsoft.com/office/word/2010/wordprocessingGroup" xmlns:wpi="http://schemas.microsoft.com/office/word/2010/wordprocessingInk" xmlns:wne="http://schemas.microsoft.com/office/word/2006/wordml" xmlns:wps="http://schemas.microsoft.com/office/word/2010/wordprocessingShape" mc:Ignorable="w14 w15 w16se w16cid w16 w16cex wp14">
   <w:abstractNum w:abstractNumId="0" w15:restartNumberingAfterBreak="0">
     <w:nsid w:val="01280887"/>
     <w:multiLevelType w:val="hybridMultilevel"/>
@@ -4039,119 +4737,119 @@
       </w:rPr>
     </w:lvl>
   </w:abstractNum>
-  <w:num w:numId="1" w16cid:durableId="1309937632">
+  <w:num w:numId="1">
     <w:abstractNumId w:val="34"/>
   </w:num>
-  <w:num w:numId="2" w16cid:durableId="1331181885">
+  <w:num w:numId="2">
     <w:abstractNumId w:val="10"/>
   </w:num>
-  <w:num w:numId="3" w16cid:durableId="1287466007">
+  <w:num w:numId="3">
     <w:abstractNumId w:val="35"/>
   </w:num>
-  <w:num w:numId="4" w16cid:durableId="1526945245">
+  <w:num w:numId="4">
     <w:abstractNumId w:val="15"/>
   </w:num>
-  <w:num w:numId="5" w16cid:durableId="669985076">
+  <w:num w:numId="5">
     <w:abstractNumId w:val="25"/>
   </w:num>
-  <w:num w:numId="6" w16cid:durableId="1132753086">
+  <w:num w:numId="6">
     <w:abstractNumId w:val="30"/>
   </w:num>
-  <w:num w:numId="7" w16cid:durableId="1642345696">
+  <w:num w:numId="7">
     <w:abstractNumId w:val="21"/>
   </w:num>
-  <w:num w:numId="8" w16cid:durableId="728039812">
+  <w:num w:numId="8">
     <w:abstractNumId w:val="2"/>
   </w:num>
-  <w:num w:numId="9" w16cid:durableId="2008559188">
+  <w:num w:numId="9">
     <w:abstractNumId w:val="24"/>
   </w:num>
-  <w:num w:numId="10" w16cid:durableId="1066536175">
+  <w:num w:numId="10">
     <w:abstractNumId w:val="4"/>
   </w:num>
-  <w:num w:numId="11" w16cid:durableId="2143884694">
+  <w:num w:numId="11">
     <w:abstractNumId w:val="1"/>
   </w:num>
-  <w:num w:numId="12" w16cid:durableId="1251547235">
+  <w:num w:numId="12">
     <w:abstractNumId w:val="7"/>
   </w:num>
-  <w:num w:numId="13" w16cid:durableId="1235430398">
+  <w:num w:numId="13">
     <w:abstractNumId w:val="3"/>
   </w:num>
-  <w:num w:numId="14" w16cid:durableId="1811554164">
+  <w:num w:numId="14">
     <w:abstractNumId w:val="0"/>
   </w:num>
-  <w:num w:numId="15" w16cid:durableId="551425252">
+  <w:num w:numId="15">
     <w:abstractNumId w:val="12"/>
   </w:num>
-  <w:num w:numId="16" w16cid:durableId="1072460041">
+  <w:num w:numId="16">
     <w:abstractNumId w:val="31"/>
   </w:num>
-  <w:num w:numId="17" w16cid:durableId="768353133">
+  <w:num w:numId="17">
     <w:abstractNumId w:val="23"/>
   </w:num>
-  <w:num w:numId="18" w16cid:durableId="822892676">
+  <w:num w:numId="18">
     <w:abstractNumId w:val="22"/>
   </w:num>
-  <w:num w:numId="19" w16cid:durableId="21368107">
+  <w:num w:numId="19">
     <w:abstractNumId w:val="19"/>
   </w:num>
-  <w:num w:numId="20" w16cid:durableId="1222133149">
+  <w:num w:numId="20">
     <w:abstractNumId w:val="16"/>
   </w:num>
-  <w:num w:numId="21" w16cid:durableId="1360207393">
+  <w:num w:numId="21">
     <w:abstractNumId w:val="33"/>
   </w:num>
-  <w:num w:numId="22" w16cid:durableId="1278562744">
+  <w:num w:numId="22">
     <w:abstractNumId w:val="32"/>
   </w:num>
-  <w:num w:numId="23" w16cid:durableId="456876212">
+  <w:num w:numId="23">
     <w:abstractNumId w:val="18"/>
   </w:num>
-  <w:num w:numId="24" w16cid:durableId="1546136206">
+  <w:num w:numId="24">
     <w:abstractNumId w:val="26"/>
   </w:num>
-  <w:num w:numId="25" w16cid:durableId="721053599">
+  <w:num w:numId="25">
     <w:abstractNumId w:val="29"/>
   </w:num>
-  <w:num w:numId="26" w16cid:durableId="66584890">
+  <w:num w:numId="26">
     <w:abstractNumId w:val="8"/>
   </w:num>
-  <w:num w:numId="27" w16cid:durableId="1193956442">
+  <w:num w:numId="27">
     <w:abstractNumId w:val="9"/>
   </w:num>
-  <w:num w:numId="28" w16cid:durableId="654186841">
+  <w:num w:numId="28">
     <w:abstractNumId w:val="13"/>
   </w:num>
-  <w:num w:numId="29" w16cid:durableId="1796021144">
+  <w:num w:numId="29">
     <w:abstractNumId w:val="17"/>
   </w:num>
-  <w:num w:numId="30" w16cid:durableId="1493983052">
+  <w:num w:numId="30">
     <w:abstractNumId w:val="28"/>
   </w:num>
-  <w:num w:numId="31" w16cid:durableId="999963285">
+  <w:num w:numId="31">
     <w:abstractNumId w:val="5"/>
   </w:num>
-  <w:num w:numId="32" w16cid:durableId="639920277">
+  <w:num w:numId="32">
     <w:abstractNumId w:val="27"/>
   </w:num>
-  <w:num w:numId="33" w16cid:durableId="2127039611">
+  <w:num w:numId="33">
     <w:abstractNumId w:val="6"/>
   </w:num>
-  <w:num w:numId="34" w16cid:durableId="407577058">
+  <w:num w:numId="34">
     <w:abstractNumId w:val="20"/>
   </w:num>
-  <w:num w:numId="35" w16cid:durableId="1414544661">
+  <w:num w:numId="35">
     <w:abstractNumId w:val="14"/>
   </w:num>
-  <w:num w:numId="36" w16cid:durableId="1455323705">
+  <w:num w:numId="36">
     <w:abstractNumId w:val="11"/>
   </w:num>
 </w:numbering>
 </file>
 
 <file path=word/styles.xml><?xml version="1.0" encoding="utf-8"?>
-<w:styles xmlns:mc="http://schemas.openxmlformats.org/markup-compatibility/2006" xmlns:r="http://schemas.openxmlformats.org/officeDocument/2006/relationships" xmlns:w="http://schemas.openxmlformats.org/wordprocessingml/2006/main" xmlns:w14="http://schemas.microsoft.com/office/word/2010/wordml" xmlns:w15="http://schemas.microsoft.com/office/word/2012/wordml" xmlns:w16cex="http://schemas.microsoft.com/office/word/2018/wordml/cex" xmlns:w16cid="http://schemas.microsoft.com/office/word/2016/wordml/cid" xmlns:w16="http://schemas.microsoft.com/office/word/2018/wordml" xmlns:w16sdtdh="http://schemas.microsoft.com/office/word/2020/wordml/sdtdatahash" xmlns:w16se="http://schemas.microsoft.com/office/word/2015/wordml/symex" mc:Ignorable="w14 w15 w16se w16cid w16 w16cex w16sdtdh">
+<w:styles xmlns:mc="http://schemas.openxmlformats.org/markup-compatibility/2006" xmlns:r="http://schemas.openxmlformats.org/officeDocument/2006/relationships" xmlns:w="http://schemas.openxmlformats.org/wordprocessingml/2006/main" xmlns:w14="http://schemas.microsoft.com/office/word/2010/wordml" xmlns:w15="http://schemas.microsoft.com/office/word/2012/wordml" xmlns:w16cex="http://schemas.microsoft.com/office/word/2018/wordml/cex" xmlns:w16cid="http://schemas.microsoft.com/office/word/2016/wordml/cid" xmlns:w16="http://schemas.microsoft.com/office/word/2018/wordml" xmlns:w16se="http://schemas.microsoft.com/office/word/2015/wordml/symex" mc:Ignorable="w14 w15 w16se w16cid w16 w16cex">
   <w:docDefaults>
     <w:rPrDefault>
       <w:rPr>
@@ -4971,4 +5669,16 @@
     </a:ext>
   </a:extLst>
 </a:theme>
+</file>
+
+<file path=customXml/item1.xml><?xml version="1.0" encoding="utf-8"?>
+<b:Sources xmlns:b="http://schemas.openxmlformats.org/officeDocument/2006/bibliography" xmlns="http://schemas.openxmlformats.org/officeDocument/2006/bibliography" SelectedStyle="\APASixthEditionOfficeOnline.xsl" StyleName="APA" Version="6"/>
+</file>
+
+<file path=customXml/itemProps1.xml><?xml version="1.0" encoding="utf-8"?>
+<ds:datastoreItem xmlns:ds="http://schemas.openxmlformats.org/officeDocument/2006/customXml" ds:itemID="{E6F04B2E-E90A-45D7-8154-780F49FD77D8}">
+  <ds:schemaRefs>
+    <ds:schemaRef ds:uri="http://schemas.openxmlformats.org/officeDocument/2006/bibliography"/>
+  </ds:schemaRefs>
+</ds:datastoreItem>
 </file>
</xml_diff>